<commit_message>
Added 5W_1H + ISO 9126. Docx
</commit_message>
<xml_diff>
--- a/5W_1H Website Gaming Store.docx
+++ b/5W_1H Website Gaming Store.docx
@@ -71,13 +71,362 @@
     </w:p>
     <w:p>
       <w:pPr>
-        <w:rPr>
-          <w:rFonts w:ascii="Times New Roman" w:hAnsi="Times New Roman" w:cs="Times New Roman"/>
-          <w:sz w:val="32"/>
-          <w:szCs w:val="32"/>
-          <w:lang w:val="id-ID"/>
-        </w:rPr>
-      </w:pPr>
+        <w:shd w:val="clear" w:color="auto" w:fill="FFFFFF"/>
+        <w:spacing w:after="0" w:line="240" w:lineRule="auto"/>
+        <w:ind w:left="720"/>
+        <w:rPr>
+          <w:rFonts w:ascii="Segoe UI" w:eastAsia="Times New Roman" w:hAnsi="Segoe UI" w:cs="Segoe UI"/>
+          <w:color w:val="24292E"/>
+          <w:sz w:val="24"/>
+          <w:szCs w:val="24"/>
+          <w:lang w:eastAsia="zh-CN"/>
+        </w:rPr>
+      </w:pPr>
+      <w:r>
+        <w:rPr>
+          <w:rFonts w:ascii="Segoe UI" w:eastAsia="Times New Roman" w:hAnsi="Segoe UI" w:cs="Segoe UI"/>
+          <w:color w:val="24292E"/>
+          <w:sz w:val="24"/>
+          <w:szCs w:val="24"/>
+          <w:lang w:eastAsia="zh-CN"/>
+        </w:rPr>
+        <w:t xml:space="preserve">NIM </w:t>
+      </w:r>
+      <w:proofErr w:type="spellStart"/>
+      <w:r>
+        <w:rPr>
+          <w:rFonts w:ascii="Segoe UI" w:eastAsia="Times New Roman" w:hAnsi="Segoe UI" w:cs="Segoe UI"/>
+          <w:color w:val="24292E"/>
+          <w:sz w:val="24"/>
+          <w:szCs w:val="24"/>
+          <w:lang w:eastAsia="zh-CN"/>
+        </w:rPr>
+        <w:t>dari</w:t>
+      </w:r>
+      <w:proofErr w:type="spellEnd"/>
+      <w:r>
+        <w:rPr>
+          <w:rFonts w:ascii="Segoe UI" w:eastAsia="Times New Roman" w:hAnsi="Segoe UI" w:cs="Segoe UI"/>
+          <w:color w:val="24292E"/>
+          <w:sz w:val="24"/>
+          <w:szCs w:val="24"/>
+          <w:lang w:eastAsia="zh-CN"/>
+        </w:rPr>
+        <w:t xml:space="preserve"> </w:t>
+      </w:r>
+      <w:proofErr w:type="spellStart"/>
+      <w:r>
+        <w:rPr>
+          <w:rFonts w:ascii="Segoe UI" w:eastAsia="Times New Roman" w:hAnsi="Segoe UI" w:cs="Segoe UI"/>
+          <w:color w:val="24292E"/>
+          <w:sz w:val="24"/>
+          <w:szCs w:val="24"/>
+          <w:lang w:eastAsia="zh-CN"/>
+        </w:rPr>
+        <w:t>kecil</w:t>
+      </w:r>
+      <w:proofErr w:type="spellEnd"/>
+      <w:r>
+        <w:rPr>
+          <w:rFonts w:ascii="Segoe UI" w:eastAsia="Times New Roman" w:hAnsi="Segoe UI" w:cs="Segoe UI"/>
+          <w:color w:val="24292E"/>
+          <w:sz w:val="24"/>
+          <w:szCs w:val="24"/>
+          <w:lang w:eastAsia="zh-CN"/>
+        </w:rPr>
+        <w:t xml:space="preserve"> </w:t>
+      </w:r>
+      <w:proofErr w:type="spellStart"/>
+      <w:r>
+        <w:rPr>
+          <w:rFonts w:ascii="Segoe UI" w:eastAsia="Times New Roman" w:hAnsi="Segoe UI" w:cs="Segoe UI"/>
+          <w:color w:val="24292E"/>
+          <w:sz w:val="24"/>
+          <w:szCs w:val="24"/>
+          <w:lang w:eastAsia="zh-CN"/>
+        </w:rPr>
+        <w:t>ke</w:t>
+      </w:r>
+      <w:proofErr w:type="spellEnd"/>
+      <w:r>
+        <w:rPr>
+          <w:rFonts w:ascii="Segoe UI" w:eastAsia="Times New Roman" w:hAnsi="Segoe UI" w:cs="Segoe UI"/>
+          <w:color w:val="24292E"/>
+          <w:sz w:val="24"/>
+          <w:szCs w:val="24"/>
+          <w:lang w:eastAsia="zh-CN"/>
+        </w:rPr>
+        <w:t xml:space="preserve"> </w:t>
+      </w:r>
+      <w:proofErr w:type="spellStart"/>
+      <w:r>
+        <w:rPr>
+          <w:rFonts w:ascii="Segoe UI" w:eastAsia="Times New Roman" w:hAnsi="Segoe UI" w:cs="Segoe UI"/>
+          <w:color w:val="24292E"/>
+          <w:sz w:val="24"/>
+          <w:szCs w:val="24"/>
+          <w:lang w:eastAsia="zh-CN"/>
+        </w:rPr>
+        <w:t>besar</w:t>
+      </w:r>
+      <w:proofErr w:type="spellEnd"/>
+    </w:p>
+    <w:p>
+      <w:pPr>
+        <w:numPr>
+          <w:ilvl w:val="0"/>
+          <w:numId w:val="1"/>
+        </w:numPr>
+        <w:shd w:val="clear" w:color="auto" w:fill="FFFFFF"/>
+        <w:spacing w:before="100" w:beforeAutospacing="1" w:after="100" w:afterAutospacing="1" w:line="240" w:lineRule="auto"/>
+        <w:rPr>
+          <w:rFonts w:ascii="Segoe UI" w:eastAsia="Times New Roman" w:hAnsi="Segoe UI" w:cs="Segoe UI"/>
+          <w:color w:val="24292E"/>
+          <w:sz w:val="24"/>
+          <w:szCs w:val="24"/>
+          <w:lang w:eastAsia="zh-CN"/>
+        </w:rPr>
+      </w:pPr>
+      <w:r>
+        <w:rPr>
+          <w:rFonts w:ascii="Segoe UI" w:eastAsia="Times New Roman" w:hAnsi="Segoe UI" w:cs="Segoe UI"/>
+          <w:color w:val="24292E"/>
+          <w:sz w:val="24"/>
+          <w:szCs w:val="24"/>
+          <w:lang w:eastAsia="zh-CN"/>
+        </w:rPr>
+        <w:t>535180119 - Johan Hartanto</w:t>
+      </w:r>
+    </w:p>
+    <w:p>
+      <w:pPr>
+        <w:numPr>
+          <w:ilvl w:val="0"/>
+          <w:numId w:val="1"/>
+        </w:numPr>
+        <w:shd w:val="clear" w:color="auto" w:fill="FFFFFF"/>
+        <w:spacing w:before="60" w:after="100" w:afterAutospacing="1" w:line="240" w:lineRule="auto"/>
+        <w:rPr>
+          <w:rFonts w:ascii="Segoe UI" w:eastAsia="Times New Roman" w:hAnsi="Segoe UI" w:cs="Segoe UI"/>
+          <w:color w:val="24292E"/>
+          <w:sz w:val="24"/>
+          <w:szCs w:val="24"/>
+          <w:lang w:eastAsia="zh-CN"/>
+        </w:rPr>
+      </w:pPr>
+      <w:r>
+        <w:rPr>
+          <w:rFonts w:ascii="Segoe UI" w:eastAsia="Times New Roman" w:hAnsi="Segoe UI" w:cs="Segoe UI"/>
+          <w:color w:val="24292E"/>
+          <w:sz w:val="24"/>
+          <w:szCs w:val="24"/>
+          <w:lang w:eastAsia="zh-CN"/>
+        </w:rPr>
+        <w:t xml:space="preserve">535180125 - Evander Christian </w:t>
+      </w:r>
+      <w:proofErr w:type="spellStart"/>
+      <w:r>
+        <w:rPr>
+          <w:rFonts w:ascii="Segoe UI" w:eastAsia="Times New Roman" w:hAnsi="Segoe UI" w:cs="Segoe UI"/>
+          <w:color w:val="24292E"/>
+          <w:sz w:val="24"/>
+          <w:szCs w:val="24"/>
+          <w:lang w:eastAsia="zh-CN"/>
+        </w:rPr>
+        <w:t>Dumalang</w:t>
+      </w:r>
+      <w:proofErr w:type="spellEnd"/>
+    </w:p>
+    <w:p>
+      <w:pPr>
+        <w:numPr>
+          <w:ilvl w:val="0"/>
+          <w:numId w:val="1"/>
+        </w:numPr>
+        <w:shd w:val="clear" w:color="auto" w:fill="FFFFFF"/>
+        <w:spacing w:before="60" w:after="100" w:afterAutospacing="1" w:line="240" w:lineRule="auto"/>
+        <w:rPr>
+          <w:rFonts w:ascii="Segoe UI" w:eastAsia="Times New Roman" w:hAnsi="Segoe UI" w:cs="Segoe UI"/>
+          <w:color w:val="24292E"/>
+          <w:sz w:val="24"/>
+          <w:szCs w:val="24"/>
+          <w:lang w:eastAsia="zh-CN"/>
+        </w:rPr>
+      </w:pPr>
+      <w:r>
+        <w:rPr>
+          <w:rFonts w:ascii="Segoe UI" w:eastAsia="Times New Roman" w:hAnsi="Segoe UI" w:cs="Segoe UI"/>
+          <w:color w:val="24292E"/>
+          <w:sz w:val="24"/>
+          <w:szCs w:val="24"/>
+          <w:lang w:eastAsia="zh-CN"/>
+        </w:rPr>
+        <w:t xml:space="preserve">535180126 - </w:t>
+      </w:r>
+      <w:proofErr w:type="spellStart"/>
+      <w:r>
+        <w:rPr>
+          <w:rFonts w:ascii="Segoe UI" w:eastAsia="Times New Roman" w:hAnsi="Segoe UI" w:cs="Segoe UI"/>
+          <w:color w:val="24292E"/>
+          <w:sz w:val="24"/>
+          <w:szCs w:val="24"/>
+          <w:lang w:eastAsia="zh-CN"/>
+        </w:rPr>
+        <w:t>Lubby</w:t>
+      </w:r>
+      <w:proofErr w:type="spellEnd"/>
+      <w:r>
+        <w:rPr>
+          <w:rFonts w:ascii="Segoe UI" w:eastAsia="Times New Roman" w:hAnsi="Segoe UI" w:cs="Segoe UI"/>
+          <w:color w:val="24292E"/>
+          <w:sz w:val="24"/>
+          <w:szCs w:val="24"/>
+          <w:lang w:eastAsia="zh-CN"/>
+        </w:rPr>
+        <w:t xml:space="preserve"> Gennady</w:t>
+      </w:r>
+    </w:p>
+    <w:p>
+      <w:pPr>
+        <w:numPr>
+          <w:ilvl w:val="0"/>
+          <w:numId w:val="1"/>
+        </w:numPr>
+        <w:shd w:val="clear" w:color="auto" w:fill="FFFFFF"/>
+        <w:spacing w:before="60" w:after="100" w:afterAutospacing="1" w:line="240" w:lineRule="auto"/>
+        <w:rPr>
+          <w:rFonts w:ascii="Segoe UI" w:eastAsia="Times New Roman" w:hAnsi="Segoe UI" w:cs="Segoe UI"/>
+          <w:color w:val="24292E"/>
+          <w:sz w:val="24"/>
+          <w:szCs w:val="24"/>
+          <w:lang w:eastAsia="zh-CN"/>
+        </w:rPr>
+      </w:pPr>
+      <w:r>
+        <w:rPr>
+          <w:rFonts w:ascii="Segoe UI" w:eastAsia="Times New Roman" w:hAnsi="Segoe UI" w:cs="Segoe UI"/>
+          <w:color w:val="24292E"/>
+          <w:sz w:val="24"/>
+          <w:szCs w:val="24"/>
+          <w:lang w:eastAsia="zh-CN"/>
+        </w:rPr>
+        <w:t xml:space="preserve">535180142 - </w:t>
+      </w:r>
+      <w:proofErr w:type="spellStart"/>
+      <w:r>
+        <w:rPr>
+          <w:rFonts w:ascii="Segoe UI" w:eastAsia="Times New Roman" w:hAnsi="Segoe UI" w:cs="Segoe UI"/>
+          <w:color w:val="24292E"/>
+          <w:sz w:val="24"/>
+          <w:szCs w:val="24"/>
+          <w:lang w:eastAsia="zh-CN"/>
+        </w:rPr>
+        <w:t>Ghatra</w:t>
+      </w:r>
+      <w:proofErr w:type="spellEnd"/>
+      <w:r>
+        <w:rPr>
+          <w:rFonts w:ascii="Segoe UI" w:eastAsia="Times New Roman" w:hAnsi="Segoe UI" w:cs="Segoe UI"/>
+          <w:color w:val="24292E"/>
+          <w:sz w:val="24"/>
+          <w:szCs w:val="24"/>
+          <w:lang w:eastAsia="zh-CN"/>
+        </w:rPr>
+        <w:t xml:space="preserve"> </w:t>
+      </w:r>
+      <w:proofErr w:type="spellStart"/>
+      <w:r>
+        <w:rPr>
+          <w:rFonts w:ascii="Segoe UI" w:eastAsia="Times New Roman" w:hAnsi="Segoe UI" w:cs="Segoe UI"/>
+          <w:color w:val="24292E"/>
+          <w:sz w:val="24"/>
+          <w:szCs w:val="24"/>
+          <w:lang w:eastAsia="zh-CN"/>
+        </w:rPr>
+        <w:t>Vaganzha</w:t>
+      </w:r>
+      <w:proofErr w:type="spellEnd"/>
+      <w:r>
+        <w:rPr>
+          <w:rFonts w:ascii="Segoe UI" w:eastAsia="Times New Roman" w:hAnsi="Segoe UI" w:cs="Segoe UI"/>
+          <w:color w:val="24292E"/>
+          <w:sz w:val="24"/>
+          <w:szCs w:val="24"/>
+          <w:lang w:eastAsia="zh-CN"/>
+        </w:rPr>
+        <w:t xml:space="preserve"> </w:t>
+      </w:r>
+      <w:proofErr w:type="spellStart"/>
+      <w:r>
+        <w:rPr>
+          <w:rFonts w:ascii="Segoe UI" w:eastAsia="Times New Roman" w:hAnsi="Segoe UI" w:cs="Segoe UI"/>
+          <w:color w:val="24292E"/>
+          <w:sz w:val="24"/>
+          <w:szCs w:val="24"/>
+          <w:lang w:eastAsia="zh-CN"/>
+        </w:rPr>
+        <w:t>Rihi</w:t>
+      </w:r>
+      <w:proofErr w:type="spellEnd"/>
+      <w:r>
+        <w:rPr>
+          <w:rFonts w:ascii="Segoe UI" w:eastAsia="Times New Roman" w:hAnsi="Segoe UI" w:cs="Segoe UI"/>
+          <w:color w:val="24292E"/>
+          <w:sz w:val="24"/>
+          <w:szCs w:val="24"/>
+          <w:lang w:eastAsia="zh-CN"/>
+        </w:rPr>
+        <w:t xml:space="preserve"> </w:t>
+      </w:r>
+      <w:proofErr w:type="spellStart"/>
+      <w:r>
+        <w:rPr>
+          <w:rFonts w:ascii="Segoe UI" w:eastAsia="Times New Roman" w:hAnsi="Segoe UI" w:cs="Segoe UI"/>
+          <w:color w:val="24292E"/>
+          <w:sz w:val="24"/>
+          <w:szCs w:val="24"/>
+          <w:lang w:eastAsia="zh-CN"/>
+        </w:rPr>
+        <w:t>Pake</w:t>
+      </w:r>
+      <w:proofErr w:type="spellEnd"/>
+    </w:p>
+    <w:p>
+      <w:pPr>
+        <w:numPr>
+          <w:ilvl w:val="0"/>
+          <w:numId w:val="1"/>
+        </w:numPr>
+        <w:shd w:val="clear" w:color="auto" w:fill="FFFFFF"/>
+        <w:spacing w:before="60" w:after="100" w:afterAutospacing="1" w:line="240" w:lineRule="auto"/>
+        <w:rPr>
+          <w:rFonts w:ascii="Segoe UI" w:eastAsia="Times New Roman" w:hAnsi="Segoe UI" w:cs="Segoe UI"/>
+          <w:color w:val="24292E"/>
+          <w:sz w:val="24"/>
+          <w:szCs w:val="24"/>
+          <w:lang w:eastAsia="zh-CN"/>
+        </w:rPr>
+      </w:pPr>
+      <w:r>
+        <w:rPr>
+          <w:rFonts w:ascii="Segoe UI" w:eastAsia="Times New Roman" w:hAnsi="Segoe UI" w:cs="Segoe UI"/>
+          <w:color w:val="24292E"/>
+          <w:sz w:val="24"/>
+          <w:szCs w:val="24"/>
+          <w:lang w:eastAsia="zh-CN"/>
+        </w:rPr>
+        <w:t>535189102 - Michael Yan Petr</w:t>
+      </w:r>
+      <w:r>
+        <w:rPr>
+          <w:rFonts w:ascii="Segoe UI" w:eastAsia="Times New Roman" w:hAnsi="Segoe UI" w:cs="Segoe UI"/>
+          <w:color w:val="24292E"/>
+          <w:sz w:val="24"/>
+          <w:szCs w:val="24"/>
+          <w:lang w:val="id-ID" w:eastAsia="zh-CN"/>
+        </w:rPr>
+        <w:t>a</w:t>
+      </w:r>
     </w:p>
     <w:p>
       <w:pPr>
@@ -1322,7 +1671,6 @@
           <w:u w:val="single"/>
           <w:lang w:val="id-ID"/>
         </w:rPr>
-        <w:lastRenderedPageBreak/>
         <w:t>Who</w:t>
       </w:r>
       <w:r>
@@ -2116,13 +2464,44 @@
           <w:lang w:val="id-ID"/>
         </w:rPr>
       </w:pPr>
-      <w:r>
-        <w:rPr>
-          <w:rFonts w:ascii="Times New Roman" w:hAnsi="Times New Roman" w:cs="Times New Roman"/>
-          <w:sz w:val="32"/>
-          <w:szCs w:val="32"/>
-          <w:lang w:val="id-ID"/>
-        </w:rPr>
+    </w:p>
+    <w:p>
+      <w:pPr>
+        <w:rPr>
+          <w:rFonts w:ascii="Times New Roman" w:hAnsi="Times New Roman" w:cs="Times New Roman"/>
+          <w:sz w:val="32"/>
+          <w:szCs w:val="32"/>
+          <w:lang w:val="id-ID"/>
+        </w:rPr>
+      </w:pPr>
+    </w:p>
+    <w:p>
+      <w:pPr>
+        <w:rPr>
+          <w:rFonts w:ascii="Times New Roman" w:hAnsi="Times New Roman" w:cs="Times New Roman"/>
+          <w:sz w:val="32"/>
+          <w:szCs w:val="32"/>
+          <w:lang w:val="id-ID"/>
+        </w:rPr>
+      </w:pPr>
+    </w:p>
+    <w:p>
+      <w:pPr>
+        <w:rPr>
+          <w:rFonts w:ascii="Times New Roman" w:hAnsi="Times New Roman" w:cs="Times New Roman"/>
+          <w:sz w:val="32"/>
+          <w:szCs w:val="32"/>
+          <w:lang w:val="id-ID"/>
+        </w:rPr>
+      </w:pPr>
+      <w:r>
+        <w:rPr>
+          <w:rFonts w:ascii="Times New Roman" w:hAnsi="Times New Roman" w:cs="Times New Roman"/>
+          <w:sz w:val="32"/>
+          <w:szCs w:val="32"/>
+          <w:lang w:val="id-ID"/>
+        </w:rPr>
+        <w:lastRenderedPageBreak/>
         <w:t>Kesimpulan:</w:t>
       </w:r>
     </w:p>
@@ -2542,6 +2921,127 @@
     </w:sectPr>
   </w:body>
 </w:document>
+</file>
+
+<file path=word/numbering.xml><?xml version="1.0" encoding="utf-8"?>
+<w:numbering xmlns:wpc="http://schemas.microsoft.com/office/word/2010/wordprocessingCanvas" xmlns:cx="http://schemas.microsoft.com/office/drawing/2014/chartex" xmlns:cx1="http://schemas.microsoft.com/office/drawing/2015/9/8/chartex" xmlns:cx2="http://schemas.microsoft.com/office/drawing/2015/10/21/chartex" xmlns:cx3="http://schemas.microsoft.com/office/drawing/2016/5/9/chartex" xmlns:cx4="http://schemas.microsoft.com/office/drawing/2016/5/10/chartex" xmlns:cx5="http://schemas.microsoft.com/office/drawing/2016/5/11/chartex" xmlns:cx6="http://schemas.microsoft.com/office/drawing/2016/5/12/chartex" xmlns:cx7="http://schemas.microsoft.com/office/drawing/2016/5/13/chartex" xmlns:cx8="http://schemas.microsoft.com/office/drawing/2016/5/14/chartex" xmlns:mc="http://schemas.openxmlformats.org/markup-compatibility/2006" xmlns:aink="http://schemas.microsoft.com/office/drawing/2016/ink" xmlns:am3d="http://schemas.microsoft.com/office/drawing/2017/model3d" xmlns:o="urn:schemas-microsoft-com:office:office" xmlns:r="http://schemas.openxmlformats.org/officeDocument/2006/relationships" xmlns:m="http://schemas.openxmlformats.org/officeDocument/2006/math" xmlns:v="urn:schemas-microsoft-com:vml" xmlns:wp14="http://schemas.microsoft.com/office/word/2010/wordprocessingDrawing" xmlns:wp="http://schemas.openxmlformats.org/drawingml/2006/wordprocessingDrawing" xmlns:w10="urn:schemas-microsoft-com:office:word" xmlns:w="http://schemas.openxmlformats.org/wordprocessingml/2006/main" xmlns:w14="http://schemas.microsoft.com/office/word/2010/wordml" xmlns:w15="http://schemas.microsoft.com/office/word/2012/wordml" xmlns:w16cex="http://schemas.microsoft.com/office/word/2018/wordml/cex" xmlns:w16cid="http://schemas.microsoft.com/office/word/2016/wordml/cid" xmlns:w16="http://schemas.microsoft.com/office/word/2018/wordml" xmlns:w16se="http://schemas.microsoft.com/office/word/2015/wordml/symex" xmlns:wpg="http://schemas.microsoft.com/office/word/2010/wordprocessingGroup" xmlns:wpi="http://schemas.microsoft.com/office/word/2010/wordprocessingInk" xmlns:wne="http://schemas.microsoft.com/office/word/2006/wordml" xmlns:wps="http://schemas.microsoft.com/office/word/2010/wordprocessingShape" mc:Ignorable="w14 w15 w16se w16cid w16 w16cex wp14">
+  <w:abstractNum w:abstractNumId="0" w15:restartNumberingAfterBreak="0">
+    <w:nsid w:val="7EED1AEE"/>
+    <w:multiLevelType w:val="multilevel"/>
+    <w:tmpl w:val="BF18B2EE"/>
+    <w:lvl w:ilvl="0">
+      <w:start w:val="1"/>
+      <w:numFmt w:val="decimal"/>
+      <w:lvlText w:val="%1."/>
+      <w:lvlJc w:val="left"/>
+      <w:pPr>
+        <w:tabs>
+          <w:tab w:val="num" w:pos="720"/>
+        </w:tabs>
+        <w:ind w:left="720" w:hanging="360"/>
+      </w:pPr>
+    </w:lvl>
+    <w:lvl w:ilvl="1" w:tentative="1">
+      <w:start w:val="1"/>
+      <w:numFmt w:val="decimal"/>
+      <w:lvlText w:val="%2."/>
+      <w:lvlJc w:val="left"/>
+      <w:pPr>
+        <w:tabs>
+          <w:tab w:val="num" w:pos="1440"/>
+        </w:tabs>
+        <w:ind w:left="1440" w:hanging="360"/>
+      </w:pPr>
+    </w:lvl>
+    <w:lvl w:ilvl="2" w:tentative="1">
+      <w:start w:val="1"/>
+      <w:numFmt w:val="decimal"/>
+      <w:lvlText w:val="%3."/>
+      <w:lvlJc w:val="left"/>
+      <w:pPr>
+        <w:tabs>
+          <w:tab w:val="num" w:pos="2160"/>
+        </w:tabs>
+        <w:ind w:left="2160" w:hanging="360"/>
+      </w:pPr>
+    </w:lvl>
+    <w:lvl w:ilvl="3" w:tentative="1">
+      <w:start w:val="1"/>
+      <w:numFmt w:val="decimal"/>
+      <w:lvlText w:val="%4."/>
+      <w:lvlJc w:val="left"/>
+      <w:pPr>
+        <w:tabs>
+          <w:tab w:val="num" w:pos="2880"/>
+        </w:tabs>
+        <w:ind w:left="2880" w:hanging="360"/>
+      </w:pPr>
+    </w:lvl>
+    <w:lvl w:ilvl="4" w:tentative="1">
+      <w:start w:val="1"/>
+      <w:numFmt w:val="decimal"/>
+      <w:lvlText w:val="%5."/>
+      <w:lvlJc w:val="left"/>
+      <w:pPr>
+        <w:tabs>
+          <w:tab w:val="num" w:pos="3600"/>
+        </w:tabs>
+        <w:ind w:left="3600" w:hanging="360"/>
+      </w:pPr>
+    </w:lvl>
+    <w:lvl w:ilvl="5" w:tentative="1">
+      <w:start w:val="1"/>
+      <w:numFmt w:val="decimal"/>
+      <w:lvlText w:val="%6."/>
+      <w:lvlJc w:val="left"/>
+      <w:pPr>
+        <w:tabs>
+          <w:tab w:val="num" w:pos="4320"/>
+        </w:tabs>
+        <w:ind w:left="4320" w:hanging="360"/>
+      </w:pPr>
+    </w:lvl>
+    <w:lvl w:ilvl="6" w:tentative="1">
+      <w:start w:val="1"/>
+      <w:numFmt w:val="decimal"/>
+      <w:lvlText w:val="%7."/>
+      <w:lvlJc w:val="left"/>
+      <w:pPr>
+        <w:tabs>
+          <w:tab w:val="num" w:pos="5040"/>
+        </w:tabs>
+        <w:ind w:left="5040" w:hanging="360"/>
+      </w:pPr>
+    </w:lvl>
+    <w:lvl w:ilvl="7" w:tentative="1">
+      <w:start w:val="1"/>
+      <w:numFmt w:val="decimal"/>
+      <w:lvlText w:val="%8."/>
+      <w:lvlJc w:val="left"/>
+      <w:pPr>
+        <w:tabs>
+          <w:tab w:val="num" w:pos="5760"/>
+        </w:tabs>
+        <w:ind w:left="5760" w:hanging="360"/>
+      </w:pPr>
+    </w:lvl>
+    <w:lvl w:ilvl="8" w:tentative="1">
+      <w:start w:val="1"/>
+      <w:numFmt w:val="decimal"/>
+      <w:lvlText w:val="%9."/>
+      <w:lvlJc w:val="left"/>
+      <w:pPr>
+        <w:tabs>
+          <w:tab w:val="num" w:pos="6480"/>
+        </w:tabs>
+        <w:ind w:left="6480" w:hanging="360"/>
+      </w:pPr>
+    </w:lvl>
+  </w:abstractNum>
+  <w:num w:numId="1">
+    <w:abstractNumId w:val="0"/>
+  </w:num>
+</w:numbering>
 </file>
 
 <file path=word/styles.xml><?xml version="1.0" encoding="utf-8"?>

</xml_diff>